<commit_message>
#875: Struggling with cloud-init
</commit_message>
<xml_diff>
--- a/Doc/Ubuntu-20.04 Hyper-V Template.docx
+++ b/Doc/Ubuntu-20.04 Hyper-V Template.docx
@@ -500,7 +500,6 @@
         </w:rPr>
         <w:t xml:space="preserve"># </w:t>
       </w:r>
-      <w:proofErr w:type="gramStart"/>
       <w:r>
         <w:rPr>
           <w:b/>
@@ -515,16 +514,7 @@
           <w:bCs/>
           <w:color w:val="C45911" w:themeColor="accent2" w:themeShade="BF"/>
         </w:rPr>
-        <w:t xml:space="preserve"> to</w:t>
-      </w:r>
-      <w:proofErr w:type="gramEnd"/>
-      <w:r>
-        <w:rPr>
-          <w:b/>
-          <w:bCs/>
-          <w:color w:val="C45911" w:themeColor="accent2" w:themeShade="BF"/>
-        </w:rPr>
-        <w:t xml:space="preserve"> match the Ubuntu version</w:t>
+        <w:t xml:space="preserve"> to match the Ubuntu version</w:t>
       </w:r>
       <w:r>
         <w:t>)</w:t>
@@ -764,23 +754,15 @@
           <w:b/>
           <w:color w:val="C45911" w:themeColor="accent2" w:themeShade="BF"/>
         </w:rPr>
+        <w:t>.04</w:t>
+      </w:r>
+      <w:r>
+        <w:rPr>
+          <w:b/>
+          <w:color w:val="C45911" w:themeColor="accent2" w:themeShade="BF"/>
+        </w:rPr>
         <w:t>.</w:t>
       </w:r>
-      <w:proofErr w:type="gramStart"/>
-      <w:r>
-        <w:rPr>
-          <w:b/>
-          <w:color w:val="C45911" w:themeColor="accent2" w:themeShade="BF"/>
-        </w:rPr>
-        <w:t>04</w:t>
-      </w:r>
-      <w:r>
-        <w:rPr>
-          <w:b/>
-          <w:color w:val="C45911" w:themeColor="accent2" w:themeShade="BF"/>
-        </w:rPr>
-        <w:t>.</w:t>
-      </w:r>
       <w:r>
         <w:rPr>
           <w:b/>
@@ -788,7 +770,6 @@
         </w:rPr>
         <w:t>prep</w:t>
       </w:r>
-      <w:proofErr w:type="gramEnd"/>
     </w:p>
     <w:p>
       <w:pPr>
@@ -947,23 +928,15 @@
           <w:b/>
           <w:color w:val="C45911" w:themeColor="accent2" w:themeShade="BF"/>
         </w:rPr>
+        <w:t>.04</w:t>
+      </w:r>
+      <w:r>
+        <w:rPr>
+          <w:b/>
+          <w:color w:val="C45911" w:themeColor="accent2" w:themeShade="BF"/>
+        </w:rPr>
         <w:t>.</w:t>
       </w:r>
-      <w:proofErr w:type="gramStart"/>
-      <w:r>
-        <w:rPr>
-          <w:b/>
-          <w:color w:val="C45911" w:themeColor="accent2" w:themeShade="BF"/>
-        </w:rPr>
-        <w:t>04</w:t>
-      </w:r>
-      <w:r>
-        <w:rPr>
-          <w:b/>
-          <w:color w:val="C45911" w:themeColor="accent2" w:themeShade="BF"/>
-        </w:rPr>
-        <w:t>.</w:t>
-      </w:r>
       <w:r>
         <w:rPr>
           <w:b/>
@@ -971,7 +944,6 @@
         </w:rPr>
         <w:t>prep</w:t>
       </w:r>
-      <w:proofErr w:type="gramEnd"/>
       <w:r>
         <w:rPr>
           <w:b/>
@@ -1388,7 +1360,15 @@
           <w:bCs/>
           <w:color w:val="C45911" w:themeColor="accent2" w:themeShade="BF"/>
         </w:rPr>
-        <w:t>DO NOT UPDATE</w:t>
+        <w:t xml:space="preserve">DO NOT </w:t>
+      </w:r>
+      <w:r>
+        <w:rPr>
+          <w:b/>
+          <w:bCs/>
+          <w:color w:val="C45911" w:themeColor="accent2" w:themeShade="BF"/>
+        </w:rPr>
+        <w:t>UPDATE</w:t>
       </w:r>
       <w:r>
         <w:t xml:space="preserve"> to the </w:t>
@@ -1782,16 +1762,24 @@
         </w:numPr>
       </w:pPr>
       <w:r>
-        <w:t>Let</w:t>
-      </w:r>
-      <w:r>
-        <w:t xml:space="preserve"> the installation</w:t>
-      </w:r>
-      <w:r>
-        <w:t xml:space="preserve"> </w:t>
-      </w:r>
-      <w:r>
-        <w:t xml:space="preserve">get to the </w:t>
+        <w:t xml:space="preserve">Select </w:t>
+      </w:r>
+      <w:r>
+        <w:rPr>
+          <w:b/>
+          <w:color w:val="C45911" w:themeColor="accent2" w:themeShade="BF"/>
+        </w:rPr>
+        <w:t>Reboot Now</w:t>
+      </w:r>
+      <w:r>
+        <w:rPr>
+          <w:b/>
+          <w:color w:val="C45911" w:themeColor="accent2" w:themeShade="BF"/>
+        </w:rPr>
+        <w:t xml:space="preserve"> </w:t>
+      </w:r>
+      <w:r>
+        <w:t xml:space="preserve">and then press </w:t>
       </w:r>
       <w:r>
         <w:rPr>
@@ -1799,16 +1787,19 @@
           <w:bCs/>
           <w:color w:val="C45911" w:themeColor="accent2" w:themeShade="BF"/>
         </w:rPr>
-        <w:t>security update</w:t>
-      </w:r>
-      <w:r>
-        <w:rPr>
-          <w:color w:val="C45911" w:themeColor="accent2" w:themeShade="BF"/>
-        </w:rPr>
-        <w:t xml:space="preserve"> </w:t>
-      </w:r>
-      <w:r>
-        <w:t xml:space="preserve">step and then </w:t>
+        <w:t>ENTER</w:t>
+      </w:r>
+      <w:r>
+        <w:rPr>
+          <w:color w:val="C45911" w:themeColor="accent2" w:themeShade="BF"/>
+        </w:rPr>
+        <w:t xml:space="preserve"> </w:t>
+      </w:r>
+      <w:r>
+        <w:t>to reboot</w:t>
+      </w:r>
+      <w:r>
+        <w:t xml:space="preserve"> (you may see a failed CDROM eject message: ignore that and just press </w:t>
       </w:r>
       <w:r>
         <w:rPr>
@@ -1816,10 +1807,13 @@
           <w:bCs/>
           <w:color w:val="C45911" w:themeColor="accent2" w:themeShade="BF"/>
         </w:rPr>
-        <w:t>cancel the update and reboot</w:t>
-      </w:r>
-      <w:r>
-        <w:t xml:space="preserve"> (the idea is that we want our templates to match the Ubuntu releases and that we’ll handle updates separately).</w:t>
+        <w:t>ENTER</w:t>
+      </w:r>
+      <w:r>
+        <w:t>)</w:t>
+      </w:r>
+      <w:r>
+        <w:t>.</w:t>
       </w:r>
     </w:p>
     <w:p>
@@ -1831,59 +1825,23 @@
         </w:numPr>
       </w:pPr>
       <w:r>
-        <w:lastRenderedPageBreak/>
-        <w:t xml:space="preserve">Select </w:t>
-      </w:r>
-      <w:r>
-        <w:rPr>
-          <w:b/>
-          <w:color w:val="C45911" w:themeColor="accent2" w:themeShade="BF"/>
-        </w:rPr>
-        <w:t>Reboot Now</w:t>
-      </w:r>
-      <w:r>
-        <w:rPr>
-          <w:b/>
-          <w:color w:val="C45911" w:themeColor="accent2" w:themeShade="BF"/>
-        </w:rPr>
-        <w:t xml:space="preserve"> </w:t>
-      </w:r>
-      <w:r>
-        <w:t xml:space="preserve">and then press </w:t>
-      </w:r>
-      <w:r>
-        <w:rPr>
-          <w:b/>
-          <w:bCs/>
-          <w:color w:val="C45911" w:themeColor="accent2" w:themeShade="BF"/>
-        </w:rPr>
-        <w:t>ENTER</w:t>
-      </w:r>
-      <w:r>
-        <w:rPr>
-          <w:color w:val="C45911" w:themeColor="accent2" w:themeShade="BF"/>
-        </w:rPr>
-        <w:t xml:space="preserve"> </w:t>
-      </w:r>
-      <w:r>
-        <w:t>to reboot</w:t>
-      </w:r>
-      <w:r>
-        <w:t xml:space="preserve"> (you may see a failed CDROM eject message: ignore that and just press </w:t>
-      </w:r>
-      <w:r>
-        <w:rPr>
-          <w:b/>
-          <w:bCs/>
-          <w:color w:val="C45911" w:themeColor="accent2" w:themeShade="BF"/>
-        </w:rPr>
-        <w:t>ENTER</w:t>
-      </w:r>
-      <w:r>
-        <w:t>)</w:t>
-      </w:r>
-      <w:r>
-        <w:t>.</w:t>
+        <w:rPr>
+          <w:b/>
+          <w:color w:val="C45911" w:themeColor="accent2" w:themeShade="BF"/>
+        </w:rPr>
+        <w:t>Login</w:t>
+      </w:r>
+      <w:r>
+        <w:rPr>
+          <w:color w:val="C45911" w:themeColor="accent2" w:themeShade="BF"/>
+        </w:rPr>
+        <w:t xml:space="preserve"> </w:t>
+      </w:r>
+      <w:r>
+        <w:t>with the credentials you specified earlier to verify that the VM works.</w:t>
+      </w:r>
+      <w:r>
+        <w:br/>
       </w:r>
     </w:p>
     <w:p>
@@ -1895,34 +1853,7 @@
         </w:numPr>
       </w:pPr>
       <w:r>
-        <w:rPr>
-          <w:b/>
-          <w:color w:val="C45911" w:themeColor="accent2" w:themeShade="BF"/>
-        </w:rPr>
-        <w:t>Login</w:t>
-      </w:r>
-      <w:r>
-        <w:rPr>
-          <w:color w:val="C45911" w:themeColor="accent2" w:themeShade="BF"/>
-        </w:rPr>
-        <w:t xml:space="preserve"> </w:t>
-      </w:r>
-      <w:r>
-        <w:t>with the credentials you specified earlier to verify that the VM works.</w:t>
-      </w:r>
-      <w:r>
-        <w:br/>
-      </w:r>
-    </w:p>
-    <w:p>
-      <w:pPr>
-        <w:pStyle w:val="ListParagraph"/>
-        <w:numPr>
-          <w:ilvl w:val="0"/>
-          <w:numId w:val="1"/>
-        </w:numPr>
-      </w:pPr>
-      <w:r>
+        <w:lastRenderedPageBreak/>
         <w:t xml:space="preserve">Use the command below to discover the VM’s </w:t>
       </w:r>
       <w:r>
@@ -2955,7 +2886,6 @@
         <w:br/>
       </w:r>
       <w:r>
-        <w:lastRenderedPageBreak/>
         <w:t>Be sure to:</w:t>
       </w:r>
       <w:r>

</xml_diff>

<commit_message>
#875: Switch back to DVD from FLOPPY.  There doesn't appear to be a XenServer command to mount a floppy.
I also tweaked how applying Ununtu distribution upgrades to node templates works.
</commit_message>
<xml_diff>
--- a/Doc/Ubuntu-20.04 Hyper-V Template.docx
+++ b/Doc/Ubuntu-20.04 Hyper-V Template.docx
@@ -500,6 +500,7 @@
         </w:rPr>
         <w:t xml:space="preserve"># </w:t>
       </w:r>
+      <w:proofErr w:type="gramStart"/>
       <w:r>
         <w:rPr>
           <w:b/>
@@ -514,7 +515,16 @@
           <w:bCs/>
           <w:color w:val="C45911" w:themeColor="accent2" w:themeShade="BF"/>
         </w:rPr>
-        <w:t xml:space="preserve"> to match the Ubuntu version</w:t>
+        <w:t xml:space="preserve"> to</w:t>
+      </w:r>
+      <w:proofErr w:type="gramEnd"/>
+      <w:r>
+        <w:rPr>
+          <w:b/>
+          <w:bCs/>
+          <w:color w:val="C45911" w:themeColor="accent2" w:themeShade="BF"/>
+        </w:rPr>
+        <w:t xml:space="preserve"> match the Ubuntu version</w:t>
       </w:r>
       <w:r>
         <w:t>)</w:t>
@@ -754,15 +764,23 @@
           <w:b/>
           <w:color w:val="C45911" w:themeColor="accent2" w:themeShade="BF"/>
         </w:rPr>
-        <w:t>.04</w:t>
-      </w:r>
-      <w:r>
-        <w:rPr>
-          <w:b/>
-          <w:color w:val="C45911" w:themeColor="accent2" w:themeShade="BF"/>
-        </w:rPr>
         <w:t>.</w:t>
       </w:r>
+      <w:proofErr w:type="gramStart"/>
+      <w:r>
+        <w:rPr>
+          <w:b/>
+          <w:color w:val="C45911" w:themeColor="accent2" w:themeShade="BF"/>
+        </w:rPr>
+        <w:t>04</w:t>
+      </w:r>
+      <w:r>
+        <w:rPr>
+          <w:b/>
+          <w:color w:val="C45911" w:themeColor="accent2" w:themeShade="BF"/>
+        </w:rPr>
+        <w:t>.</w:t>
+      </w:r>
       <w:r>
         <w:rPr>
           <w:b/>
@@ -770,6 +788,7 @@
         </w:rPr>
         <w:t>prep</w:t>
       </w:r>
+      <w:proofErr w:type="gramEnd"/>
     </w:p>
     <w:p>
       <w:pPr>
@@ -928,15 +947,23 @@
           <w:b/>
           <w:color w:val="C45911" w:themeColor="accent2" w:themeShade="BF"/>
         </w:rPr>
-        <w:t>.04</w:t>
-      </w:r>
-      <w:r>
-        <w:rPr>
-          <w:b/>
-          <w:color w:val="C45911" w:themeColor="accent2" w:themeShade="BF"/>
-        </w:rPr>
         <w:t>.</w:t>
       </w:r>
+      <w:proofErr w:type="gramStart"/>
+      <w:r>
+        <w:rPr>
+          <w:b/>
+          <w:color w:val="C45911" w:themeColor="accent2" w:themeShade="BF"/>
+        </w:rPr>
+        <w:t>04</w:t>
+      </w:r>
+      <w:r>
+        <w:rPr>
+          <w:b/>
+          <w:color w:val="C45911" w:themeColor="accent2" w:themeShade="BF"/>
+        </w:rPr>
+        <w:t>.</w:t>
+      </w:r>
       <w:r>
         <w:rPr>
           <w:b/>
@@ -944,6 +971,7 @@
         </w:rPr>
         <w:t>prep</w:t>
       </w:r>
+      <w:proofErr w:type="gramEnd"/>
       <w:r>
         <w:rPr>
           <w:b/>
@@ -2065,6 +2093,103 @@
       </w:r>
       <w:bookmarkEnd w:id="2"/>
       <w:r>
+        <w:rPr>
+          <w:rFonts w:ascii="Courier New" w:hAnsi="Courier New" w:cs="Courier New"/>
+          <w:color w:val="538135" w:themeColor="accent6" w:themeShade="BF"/>
+          <w:sz w:val="18"/>
+          <w:szCs w:val="18"/>
+        </w:rPr>
+        <w:br/>
+      </w:r>
+      <w:r>
+        <w:rPr>
+          <w:rFonts w:ascii="Courier New" w:hAnsi="Courier New" w:cs="Courier New"/>
+          <w:color w:val="538135" w:themeColor="accent6" w:themeShade="BF"/>
+          <w:sz w:val="18"/>
+          <w:szCs w:val="18"/>
+        </w:rPr>
+        <w:br/>
+      </w:r>
+      <w:r>
+        <w:t xml:space="preserve">If this is going to be the </w:t>
+      </w:r>
+      <w:r>
+        <w:rPr>
+          <w:b/>
+          <w:bCs/>
+          <w:color w:val="C45911" w:themeColor="accent2" w:themeShade="BF"/>
+        </w:rPr>
+        <w:t>latest template</w:t>
+      </w:r>
+      <w:r>
+        <w:t xml:space="preserve">, then add the </w:t>
+      </w:r>
+      <w:r>
+        <w:rPr>
+          <w:rFonts w:ascii="Courier New" w:hAnsi="Courier New" w:cs="Courier New"/>
+          <w:color w:val="538135" w:themeColor="accent6" w:themeShade="BF"/>
+          <w:sz w:val="18"/>
+          <w:szCs w:val="18"/>
+        </w:rPr>
+        <w:t xml:space="preserve">-–update </w:t>
+      </w:r>
+      <w:r>
+        <w:t>option:</w:t>
+      </w:r>
+      <w:r>
+        <w:br/>
+      </w:r>
+      <w:r>
+        <w:br/>
+      </w:r>
+      <w:r>
+        <w:rPr>
+          <w:rFonts w:ascii="Courier New" w:hAnsi="Courier New" w:cs="Courier New"/>
+          <w:color w:val="538135" w:themeColor="accent6" w:themeShade="BF"/>
+          <w:sz w:val="18"/>
+          <w:szCs w:val="18"/>
+        </w:rPr>
+        <w:t>neon prepare node-template --</w:t>
+      </w:r>
+      <w:proofErr w:type="spellStart"/>
+      <w:r>
+        <w:rPr>
+          <w:rFonts w:ascii="Courier New" w:hAnsi="Courier New" w:cs="Courier New"/>
+          <w:color w:val="538135" w:themeColor="accent6" w:themeShade="BF"/>
+          <w:sz w:val="18"/>
+          <w:szCs w:val="18"/>
+        </w:rPr>
+        <w:t>hyperv</w:t>
+      </w:r>
+      <w:proofErr w:type="spellEnd"/>
+      <w:r>
+        <w:rPr>
+          <w:rFonts w:ascii="Courier New" w:hAnsi="Courier New" w:cs="Courier New"/>
+          <w:color w:val="538135" w:themeColor="accent6" w:themeShade="BF"/>
+          <w:sz w:val="18"/>
+          <w:szCs w:val="18"/>
+        </w:rPr>
+        <w:t xml:space="preserve"> </w:t>
+      </w:r>
+      <w:r>
+        <w:rPr>
+          <w:rFonts w:ascii="Courier New" w:hAnsi="Courier New" w:cs="Courier New"/>
+          <w:color w:val="538135" w:themeColor="accent6" w:themeShade="BF"/>
+          <w:sz w:val="18"/>
+          <w:szCs w:val="18"/>
+        </w:rPr>
+        <w:t xml:space="preserve">-–update </w:t>
+      </w:r>
+      <w:r>
+        <w:rPr>
+          <w:rFonts w:ascii="Courier New" w:hAnsi="Courier New" w:cs="Courier New"/>
+          <w:color w:val="538135" w:themeColor="accent6" w:themeShade="BF"/>
+          <w:sz w:val="18"/>
+          <w:szCs w:val="18"/>
+        </w:rPr>
+        <w:t>IPADDRESS</w:t>
+      </w:r>
+      <w:r>
         <w:br/>
       </w:r>
     </w:p>
@@ -2301,438 +2426,11 @@
       <w:r>
         <w:t xml:space="preserve"> </w:t>
       </w:r>
-    </w:p>
-    <w:p>
-      <w:pPr>
-        <w:pStyle w:val="ListParagraph"/>
-        <w:rPr>
-          <w:rFonts w:ascii="Courier New" w:hAnsi="Courier New" w:cs="Courier New"/>
-          <w:color w:val="538135" w:themeColor="accent6" w:themeShade="BF"/>
-          <w:sz w:val="18"/>
-          <w:szCs w:val="18"/>
-        </w:rPr>
-      </w:pPr>
-      <w:r>
-        <w:br/>
-      </w:r>
-      <w:r>
-        <w:t>…</w:t>
-      </w:r>
-      <w:r>
-        <w:t>a</w:t>
-      </w:r>
-      <w:r>
-        <w:t xml:space="preserve">nd if this is the </w:t>
-      </w:r>
-      <w:r>
-        <w:rPr>
-          <w:u w:val="single"/>
-        </w:rPr>
-        <w:t>latest</w:t>
-      </w:r>
-      <w:r>
-        <w:rPr>
-          <w:u w:val="single"/>
-        </w:rPr>
-        <w:t xml:space="preserve"> Ubuntu</w:t>
-      </w:r>
-      <w:r>
-        <w:t xml:space="preserve"> </w:t>
-      </w:r>
-      <w:r>
-        <w:t>release</w:t>
-      </w:r>
-      <w:r>
-        <w:t xml:space="preserve">, restart </w:t>
-      </w:r>
-      <w:r>
-        <w:t xml:space="preserve">and log back into the VM and then </w:t>
-      </w:r>
-      <w:r>
-        <w:t>run</w:t>
-      </w:r>
-      <w:r>
-        <w:t xml:space="preserve"> these commands to fully </w:t>
-      </w:r>
-      <w:r>
-        <w:rPr>
-          <w:b/>
-          <w:color w:val="C45911" w:themeColor="accent2" w:themeShade="BF"/>
-        </w:rPr>
-        <w:t xml:space="preserve">upgrade the </w:t>
-      </w:r>
-      <w:r>
-        <w:rPr>
-          <w:b/>
-          <w:color w:val="C45911" w:themeColor="accent2" w:themeShade="BF"/>
-        </w:rPr>
-        <w:t>template</w:t>
-      </w:r>
-      <w:r>
-        <w:rPr>
-          <w:color w:val="C45911" w:themeColor="accent2" w:themeShade="BF"/>
-        </w:rPr>
-        <w:t xml:space="preserve"> </w:t>
-      </w:r>
-      <w:r>
-        <w:t xml:space="preserve">(if you see a </w:t>
-      </w:r>
-      <w:r>
-        <w:rPr>
-          <w:b/>
-          <w:color w:val="C45911" w:themeColor="accent2" w:themeShade="BF"/>
-        </w:rPr>
-        <w:t>lock error</w:t>
-      </w:r>
-      <w:r>
-        <w:t>, restart and wait a bit before retrying)</w:t>
-      </w:r>
-      <w:r>
-        <w:t>:</w:t>
-      </w:r>
-      <w:r>
-        <w:br/>
-      </w:r>
-      <w:r>
-        <w:br/>
-      </w:r>
-      <w:proofErr w:type="spellStart"/>
-      <w:r>
-        <w:rPr>
-          <w:rFonts w:ascii="Courier New" w:hAnsi="Courier New" w:cs="Courier New"/>
-          <w:color w:val="538135" w:themeColor="accent6" w:themeShade="BF"/>
-          <w:sz w:val="18"/>
-          <w:szCs w:val="18"/>
-        </w:rPr>
-        <w:t>sudo</w:t>
-      </w:r>
-      <w:proofErr w:type="spellEnd"/>
-      <w:r>
-        <w:rPr>
-          <w:rFonts w:ascii="Courier New" w:hAnsi="Courier New" w:cs="Courier New"/>
-          <w:color w:val="538135" w:themeColor="accent6" w:themeShade="BF"/>
-          <w:sz w:val="18"/>
-          <w:szCs w:val="18"/>
-        </w:rPr>
-        <w:t xml:space="preserve"> bash</w:t>
-      </w:r>
-    </w:p>
-    <w:p>
-      <w:pPr>
-        <w:pStyle w:val="ListParagraph"/>
-        <w:rPr>
-          <w:rFonts w:ascii="Courier New" w:hAnsi="Courier New" w:cs="Courier New"/>
-          <w:color w:val="538135" w:themeColor="accent6" w:themeShade="BF"/>
-          <w:sz w:val="18"/>
-          <w:szCs w:val="18"/>
-        </w:rPr>
-      </w:pPr>
-      <w:r>
-        <w:rPr>
-          <w:rFonts w:ascii="Courier New" w:hAnsi="Courier New" w:cs="Courier New"/>
-          <w:color w:val="538135" w:themeColor="accent6" w:themeShade="BF"/>
-          <w:sz w:val="18"/>
-          <w:szCs w:val="18"/>
-        </w:rPr>
-        <w:t>apt-get update</w:t>
-      </w:r>
-    </w:p>
-    <w:p>
-      <w:pPr>
-        <w:pStyle w:val="ListParagraph"/>
-        <w:rPr>
-          <w:rFonts w:ascii="Courier New" w:hAnsi="Courier New" w:cs="Courier New"/>
-          <w:color w:val="538135" w:themeColor="accent6" w:themeShade="BF"/>
-          <w:sz w:val="18"/>
-          <w:szCs w:val="18"/>
-        </w:rPr>
-      </w:pPr>
-      <w:r>
-        <w:rPr>
-          <w:rFonts w:ascii="Courier New" w:hAnsi="Courier New" w:cs="Courier New"/>
-          <w:color w:val="538135" w:themeColor="accent6" w:themeShade="BF"/>
-          <w:sz w:val="18"/>
-          <w:szCs w:val="18"/>
-        </w:rPr>
-        <w:t xml:space="preserve">apt-get </w:t>
-      </w:r>
-      <w:proofErr w:type="spellStart"/>
-      <w:r>
-        <w:rPr>
-          <w:rFonts w:ascii="Courier New" w:hAnsi="Courier New" w:cs="Courier New"/>
-          <w:color w:val="538135" w:themeColor="accent6" w:themeShade="BF"/>
-          <w:sz w:val="18"/>
-          <w:szCs w:val="18"/>
-        </w:rPr>
-        <w:t>dist</w:t>
-      </w:r>
-      <w:proofErr w:type="spellEnd"/>
-      <w:r>
-        <w:rPr>
-          <w:rFonts w:ascii="Courier New" w:hAnsi="Courier New" w:cs="Courier New"/>
-          <w:color w:val="538135" w:themeColor="accent6" w:themeShade="BF"/>
-          <w:sz w:val="18"/>
-          <w:szCs w:val="18"/>
-        </w:rPr>
-        <w:t>-</w:t>
-      </w:r>
-      <w:r>
-        <w:rPr>
-          <w:rFonts w:ascii="Courier New" w:hAnsi="Courier New" w:cs="Courier New"/>
-          <w:color w:val="538135" w:themeColor="accent6" w:themeShade="BF"/>
-          <w:sz w:val="18"/>
-          <w:szCs w:val="18"/>
-        </w:rPr>
-        <w:t>u</w:t>
-      </w:r>
-      <w:r>
-        <w:rPr>
-          <w:rFonts w:ascii="Courier New" w:hAnsi="Courier New" w:cs="Courier New"/>
-          <w:color w:val="538135" w:themeColor="accent6" w:themeShade="BF"/>
-          <w:sz w:val="18"/>
-          <w:szCs w:val="18"/>
-        </w:rPr>
-        <w:t>p</w:t>
-      </w:r>
-      <w:r>
-        <w:rPr>
-          <w:rFonts w:ascii="Courier New" w:hAnsi="Courier New" w:cs="Courier New"/>
-          <w:color w:val="538135" w:themeColor="accent6" w:themeShade="BF"/>
-          <w:sz w:val="18"/>
-          <w:szCs w:val="18"/>
-        </w:rPr>
-        <w:t>grade -</w:t>
-      </w:r>
-      <w:proofErr w:type="spellStart"/>
-      <w:r>
-        <w:rPr>
-          <w:rFonts w:ascii="Courier New" w:hAnsi="Courier New" w:cs="Courier New"/>
-          <w:color w:val="538135" w:themeColor="accent6" w:themeShade="BF"/>
-          <w:sz w:val="18"/>
-          <w:szCs w:val="18"/>
-        </w:rPr>
-        <w:t>yq</w:t>
-      </w:r>
-      <w:proofErr w:type="spellEnd"/>
-      <w:r>
-        <w:rPr>
-          <w:rFonts w:ascii="Courier New" w:hAnsi="Courier New" w:cs="Courier New"/>
-          <w:color w:val="538135" w:themeColor="accent6" w:themeShade="BF"/>
-          <w:sz w:val="18"/>
-          <w:szCs w:val="18"/>
-        </w:rPr>
-        <w:br/>
-      </w:r>
-      <w:r>
-        <w:rPr>
-          <w:rFonts w:ascii="Courier New" w:hAnsi="Courier New" w:cs="Courier New"/>
-          <w:color w:val="538135" w:themeColor="accent6" w:themeShade="BF"/>
-          <w:sz w:val="18"/>
-          <w:szCs w:val="18"/>
-        </w:rPr>
-        <w:br/>
-      </w:r>
-      <w:r>
-        <w:t>…</w:t>
-      </w:r>
-      <w:r>
-        <w:t xml:space="preserve">and then these commands to </w:t>
-      </w:r>
-      <w:r>
-        <w:rPr>
-          <w:b/>
-          <w:color w:val="C45911" w:themeColor="accent2" w:themeShade="BF"/>
-        </w:rPr>
-        <w:t>clean the disk</w:t>
-      </w:r>
-      <w:r>
-        <w:rPr>
-          <w:color w:val="C45911" w:themeColor="accent2" w:themeShade="BF"/>
-        </w:rPr>
-        <w:t xml:space="preserve"> </w:t>
-      </w:r>
-      <w:r>
-        <w:t xml:space="preserve">and </w:t>
-      </w:r>
-      <w:r>
-        <w:rPr>
-          <w:b/>
-          <w:color w:val="C45911" w:themeColor="accent2" w:themeShade="BF"/>
-        </w:rPr>
-        <w:t>shutdown</w:t>
-      </w:r>
-      <w:r>
-        <w:t>:</w:t>
-      </w:r>
-    </w:p>
-    <w:p>
-      <w:pPr>
-        <w:pStyle w:val="ListParagraph"/>
-        <w:rPr>
-          <w:rFonts w:ascii="Courier New" w:hAnsi="Courier New" w:cs="Courier New"/>
-          <w:color w:val="538135" w:themeColor="accent6" w:themeShade="BF"/>
-          <w:sz w:val="18"/>
-          <w:szCs w:val="18"/>
-        </w:rPr>
-      </w:pPr>
-    </w:p>
-    <w:p>
-      <w:pPr>
-        <w:pStyle w:val="ListParagraph"/>
-        <w:rPr>
-          <w:rFonts w:ascii="Courier New" w:hAnsi="Courier New" w:cs="Courier New"/>
-          <w:color w:val="538135" w:themeColor="accent6" w:themeShade="BF"/>
-          <w:sz w:val="18"/>
-          <w:szCs w:val="18"/>
-        </w:rPr>
-      </w:pPr>
-      <w:r>
-        <w:rPr>
-          <w:rFonts w:ascii="Courier New" w:hAnsi="Courier New" w:cs="Courier New"/>
-          <w:color w:val="538135" w:themeColor="accent6" w:themeShade="BF"/>
-          <w:sz w:val="18"/>
-          <w:szCs w:val="18"/>
-        </w:rPr>
-        <w:t>apt-</w:t>
-      </w:r>
-      <w:r>
-        <w:rPr>
-          <w:rFonts w:ascii="Courier New" w:hAnsi="Courier New" w:cs="Courier New"/>
-          <w:color w:val="538135" w:themeColor="accent6" w:themeShade="BF"/>
-          <w:sz w:val="18"/>
-          <w:szCs w:val="18"/>
-        </w:rPr>
-        <w:t>get</w:t>
-      </w:r>
-      <w:r>
-        <w:rPr>
-          <w:rFonts w:ascii="Courier New" w:hAnsi="Courier New" w:cs="Courier New"/>
-          <w:color w:val="538135" w:themeColor="accent6" w:themeShade="BF"/>
-          <w:sz w:val="18"/>
-          <w:szCs w:val="18"/>
-        </w:rPr>
-        <w:t xml:space="preserve"> clean</w:t>
-      </w:r>
-    </w:p>
-    <w:p>
-      <w:pPr>
-        <w:pStyle w:val="ListParagraph"/>
-        <w:rPr>
-          <w:rFonts w:ascii="Courier New" w:hAnsi="Courier New" w:cs="Courier New"/>
-          <w:color w:val="538135" w:themeColor="accent6" w:themeShade="BF"/>
-          <w:sz w:val="18"/>
-          <w:szCs w:val="18"/>
-        </w:rPr>
-      </w:pPr>
-      <w:r>
-        <w:rPr>
-          <w:rFonts w:ascii="Courier New" w:hAnsi="Courier New" w:cs="Courier New"/>
-          <w:color w:val="538135" w:themeColor="accent6" w:themeShade="BF"/>
-          <w:sz w:val="18"/>
-          <w:szCs w:val="18"/>
-        </w:rPr>
-        <w:t xml:space="preserve">rm </w:t>
-      </w:r>
-      <w:r>
-        <w:rPr>
-          <w:rFonts w:ascii="Courier New" w:hAnsi="Courier New" w:cs="Courier New"/>
-          <w:color w:val="538135" w:themeColor="accent6" w:themeShade="BF"/>
-          <w:sz w:val="18"/>
-          <w:szCs w:val="18"/>
-        </w:rPr>
-        <w:t>-rf /var/lib/</w:t>
-      </w:r>
-      <w:proofErr w:type="spellStart"/>
-      <w:r>
-        <w:rPr>
-          <w:rFonts w:ascii="Courier New" w:hAnsi="Courier New" w:cs="Courier New"/>
-          <w:color w:val="538135" w:themeColor="accent6" w:themeShade="BF"/>
-          <w:sz w:val="18"/>
-          <w:szCs w:val="18"/>
-        </w:rPr>
-        <w:t>dhcp</w:t>
-      </w:r>
-      <w:proofErr w:type="spellEnd"/>
-      <w:r>
-        <w:rPr>
-          <w:rFonts w:ascii="Courier New" w:hAnsi="Courier New" w:cs="Courier New"/>
-          <w:color w:val="538135" w:themeColor="accent6" w:themeShade="BF"/>
-          <w:sz w:val="18"/>
-          <w:szCs w:val="18"/>
-        </w:rPr>
-        <w:t>/*</w:t>
-      </w:r>
-      <w:r>
-        <w:rPr>
-          <w:rFonts w:ascii="Courier New" w:hAnsi="Courier New" w:cs="Courier New"/>
-          <w:color w:val="538135" w:themeColor="accent6" w:themeShade="BF"/>
-          <w:sz w:val="18"/>
-          <w:szCs w:val="18"/>
-        </w:rPr>
-        <w:br/>
-      </w:r>
-      <w:proofErr w:type="spellStart"/>
-      <w:r>
-        <w:rPr>
-          <w:rFonts w:ascii="Courier New" w:hAnsi="Courier New" w:cs="Courier New"/>
-          <w:color w:val="538135" w:themeColor="accent6" w:themeShade="BF"/>
-          <w:sz w:val="18"/>
-          <w:szCs w:val="18"/>
-        </w:rPr>
-        <w:t>sfill</w:t>
-      </w:r>
-      <w:proofErr w:type="spellEnd"/>
-      <w:r>
-        <w:rPr>
-          <w:rFonts w:ascii="Courier New" w:hAnsi="Courier New" w:cs="Courier New"/>
-          <w:color w:val="538135" w:themeColor="accent6" w:themeShade="BF"/>
-          <w:sz w:val="18"/>
-          <w:szCs w:val="18"/>
-        </w:rPr>
-        <w:t xml:space="preserve"> -</w:t>
-      </w:r>
-      <w:proofErr w:type="spellStart"/>
-      <w:r>
-        <w:rPr>
-          <w:rFonts w:ascii="Courier New" w:hAnsi="Courier New" w:cs="Courier New"/>
-          <w:color w:val="538135" w:themeColor="accent6" w:themeShade="BF"/>
-          <w:sz w:val="18"/>
-          <w:szCs w:val="18"/>
-        </w:rPr>
-        <w:t>fllz</w:t>
-      </w:r>
-      <w:proofErr w:type="spellEnd"/>
-      <w:r>
-        <w:rPr>
-          <w:rFonts w:ascii="Courier New" w:hAnsi="Courier New" w:cs="Courier New"/>
-          <w:color w:val="538135" w:themeColor="accent6" w:themeShade="BF"/>
-          <w:sz w:val="18"/>
-          <w:szCs w:val="18"/>
-        </w:rPr>
-        <w:t xml:space="preserve"> /</w:t>
-      </w:r>
-    </w:p>
-    <w:p>
-      <w:pPr>
-        <w:pStyle w:val="ListParagraph"/>
-        <w:rPr>
-          <w:rFonts w:ascii="Courier New" w:hAnsi="Courier New" w:cs="Courier New"/>
-          <w:color w:val="538135" w:themeColor="accent6" w:themeShade="BF"/>
-          <w:sz w:val="18"/>
-          <w:szCs w:val="18"/>
-        </w:rPr>
-      </w:pPr>
-      <w:r>
-        <w:rPr>
-          <w:rFonts w:ascii="Courier New" w:hAnsi="Courier New" w:cs="Courier New"/>
-          <w:color w:val="538135" w:themeColor="accent6" w:themeShade="BF"/>
-          <w:sz w:val="18"/>
-          <w:szCs w:val="18"/>
-        </w:rPr>
-        <w:t>shutdown -h now</w:t>
-      </w:r>
-      <w:r>
-        <w:br/>
+      <w:r>
+        <w:br/>
+      </w:r>
+      <w:r>
+        <w:t xml:space="preserve"> </w:t>
       </w:r>
     </w:p>
     <w:p>
@@ -2744,147 +2442,6 @@
           <w:u w:val="single"/>
         </w:rPr>
       </w:pPr>
-      <w:r>
-        <w:t xml:space="preserve">and </w:t>
-      </w:r>
-      <w:r>
-        <w:t>compress</w:t>
-      </w:r>
-      <w:r>
-        <w:t xml:space="preserve"> it</w:t>
-      </w:r>
-      <w:r>
-        <w:t xml:space="preserve"> and </w:t>
-      </w:r>
-      <w:r>
-        <w:t xml:space="preserve">upload </w:t>
-      </w:r>
-      <w:r>
-        <w:t>to (</w:t>
-      </w:r>
-      <w:r>
-        <w:rPr>
-          <w:b/>
-          <w:color w:val="C45911" w:themeColor="accent2" w:themeShade="BF"/>
-        </w:rPr>
-        <w:t>removing the .</w:t>
-      </w:r>
-      <w:proofErr w:type="spellStart"/>
-      <w:r>
-        <w:rPr>
-          <w:b/>
-          <w:color w:val="C45911" w:themeColor="accent2" w:themeShade="BF"/>
-        </w:rPr>
-        <w:t>gz</w:t>
-      </w:r>
-      <w:proofErr w:type="spellEnd"/>
-      <w:r>
-        <w:rPr>
-          <w:color w:val="C45911" w:themeColor="accent2" w:themeShade="BF"/>
-        </w:rPr>
-        <w:t xml:space="preserve"> </w:t>
-      </w:r>
-      <w:r>
-        <w:t>extension</w:t>
-      </w:r>
-      <w:r>
-        <w:t xml:space="preserve"> </w:t>
-      </w:r>
-      <w:r>
-        <w:t xml:space="preserve">and setting </w:t>
-      </w:r>
-      <w:r>
-        <w:rPr>
-          <w:b/>
-          <w:color w:val="C45911" w:themeColor="accent2" w:themeShade="BF"/>
-        </w:rPr>
-        <w:t>Content-Encoding=</w:t>
-      </w:r>
-      <w:proofErr w:type="spellStart"/>
-      <w:r>
-        <w:rPr>
-          <w:b/>
-          <w:color w:val="C45911" w:themeColor="accent2" w:themeShade="BF"/>
-        </w:rPr>
-        <w:t>gzip</w:t>
-      </w:r>
-      <w:proofErr w:type="spellEnd"/>
-      <w:r>
-        <w:t>):</w:t>
-      </w:r>
-      <w:r>
-        <w:br/>
-      </w:r>
-      <w:r>
-        <w:br/>
-      </w:r>
-      <w:hyperlink r:id="rId10" w:history="1">
-        <w:r>
-          <w:rPr>
-            <w:rStyle w:val="Hyperlink"/>
-          </w:rPr>
-          <w:t>https://s3.amazonaws.com/neonforge/kube/hyperv-ubuntu-20.04.latest.vhdx</w:t>
-        </w:r>
-      </w:hyperlink>
-      <w:r>
-        <w:t xml:space="preserve"> </w:t>
-      </w:r>
-      <w:r>
-        <w:rPr>
-          <w:rStyle w:val="Hyperlink"/>
-        </w:rPr>
-        <w:br/>
-      </w:r>
-      <w:r>
-        <w:rPr>
-          <w:rStyle w:val="Hyperlink"/>
-        </w:rPr>
-        <w:br/>
-      </w:r>
-      <w:r>
-        <w:t>Be sure to:</w:t>
-      </w:r>
-      <w:r>
-        <w:rPr>
-          <w:b/>
-          <w:color w:val="FF0000"/>
-        </w:rPr>
-        <w:t xml:space="preserve"> </w:t>
-      </w:r>
-      <w:r>
-        <w:rPr>
-          <w:b/>
-          <w:color w:val="FF0000"/>
-          <w:highlight w:val="yellow"/>
-        </w:rPr>
-        <w:t>Remove the .</w:t>
-      </w:r>
-      <w:proofErr w:type="spellStart"/>
-      <w:r>
-        <w:rPr>
-          <w:b/>
-          <w:color w:val="FF0000"/>
-          <w:highlight w:val="yellow"/>
-        </w:rPr>
-        <w:t>gz</w:t>
-      </w:r>
-      <w:proofErr w:type="spellEnd"/>
-      <w:r>
-        <w:rPr>
-          <w:b/>
-          <w:color w:val="FF0000"/>
-          <w:highlight w:val="yellow"/>
-        </w:rPr>
-        <w:t xml:space="preserve"> extension.</w:t>
-      </w:r>
-      <w:r>
-        <w:rPr>
-          <w:b/>
-          <w:color w:val="FF0000"/>
-          <w:highlight w:val="yellow"/>
-        </w:rPr>
-        <w:br/>
-      </w:r>
       <w:r>
         <w:t>Be sure to:</w:t>
       </w:r>

</xml_diff>

<commit_message>
#875: DONE: On-premise network config without DHCP
</commit_message>
<xml_diff>
--- a/Doc/Ubuntu-20.04 Hyper-V Template.docx
+++ b/Doc/Ubuntu-20.04 Hyper-V Template.docx
@@ -500,7 +500,6 @@
         </w:rPr>
         <w:t xml:space="preserve"># </w:t>
       </w:r>
-      <w:proofErr w:type="gramStart"/>
       <w:r>
         <w:rPr>
           <w:b/>
@@ -515,16 +514,7 @@
           <w:bCs/>
           <w:color w:val="C45911" w:themeColor="accent2" w:themeShade="BF"/>
         </w:rPr>
-        <w:t xml:space="preserve"> to</w:t>
-      </w:r>
-      <w:proofErr w:type="gramEnd"/>
-      <w:r>
-        <w:rPr>
-          <w:b/>
-          <w:bCs/>
-          <w:color w:val="C45911" w:themeColor="accent2" w:themeShade="BF"/>
-        </w:rPr>
-        <w:t xml:space="preserve"> match the Ubuntu version</w:t>
+        <w:t xml:space="preserve"> to match the Ubuntu version</w:t>
       </w:r>
       <w:r>
         <w:t>)</w:t>
@@ -538,7 +528,6 @@
       <w:r>
         <w:br/>
       </w:r>
-      <w:proofErr w:type="spellStart"/>
       <w:r>
         <w:rPr>
           <w:rFonts w:ascii="Courier New" w:hAnsi="Courier New" w:cs="Courier New"/>
@@ -548,7 +537,6 @@
         </w:rPr>
         <w:t>powershell</w:t>
       </w:r>
-      <w:proofErr w:type="spellEnd"/>
       <w:r>
         <w:rPr>
           <w:rFonts w:ascii="Courier New" w:hAnsi="Courier New" w:cs="Courier New"/>
@@ -628,47 +616,7 @@
           <w:sz w:val="16"/>
           <w:szCs w:val="16"/>
         </w:rPr>
-        <w:t xml:space="preserve"> -</w:t>
-      </w:r>
-      <w:proofErr w:type="spellStart"/>
-      <w:r>
-        <w:rPr>
-          <w:rFonts w:ascii="Courier New" w:hAnsi="Courier New" w:cs="Courier New"/>
-          <w:color w:val="538135" w:themeColor="accent6" w:themeShade="BF"/>
-          <w:sz w:val="16"/>
-          <w:szCs w:val="16"/>
-        </w:rPr>
-        <w:t>SizeBytes</w:t>
-      </w:r>
-      <w:proofErr w:type="spellEnd"/>
-      <w:r>
-        <w:rPr>
-          <w:rFonts w:ascii="Courier New" w:hAnsi="Courier New" w:cs="Courier New"/>
-          <w:color w:val="538135" w:themeColor="accent6" w:themeShade="BF"/>
-          <w:sz w:val="16"/>
-          <w:szCs w:val="16"/>
-        </w:rPr>
-        <w:t xml:space="preserve"> 10GB -Dynamic -</w:t>
-      </w:r>
-      <w:proofErr w:type="spellStart"/>
-      <w:r>
-        <w:rPr>
-          <w:rFonts w:ascii="Courier New" w:hAnsi="Courier New" w:cs="Courier New"/>
-          <w:color w:val="538135" w:themeColor="accent6" w:themeShade="BF"/>
-          <w:sz w:val="16"/>
-          <w:szCs w:val="16"/>
-        </w:rPr>
-        <w:t>BlockSizeBytes</w:t>
-      </w:r>
-      <w:proofErr w:type="spellEnd"/>
-      <w:r>
-        <w:rPr>
-          <w:rFonts w:ascii="Courier New" w:hAnsi="Courier New" w:cs="Courier New"/>
-          <w:color w:val="538135" w:themeColor="accent6" w:themeShade="BF"/>
-          <w:sz w:val="16"/>
-          <w:szCs w:val="16"/>
-        </w:rPr>
-        <w:t xml:space="preserve"> 1MB</w:t>
+        <w:t xml:space="preserve"> -SizeBytes 10GB -Dynamic -BlockSizeBytes 1MB</w:t>
       </w:r>
       <w:r>
         <w:rPr>
@@ -764,23 +712,15 @@
           <w:b/>
           <w:color w:val="C45911" w:themeColor="accent2" w:themeShade="BF"/>
         </w:rPr>
+        <w:t>.04</w:t>
+      </w:r>
+      <w:r>
+        <w:rPr>
+          <w:b/>
+          <w:color w:val="C45911" w:themeColor="accent2" w:themeShade="BF"/>
+        </w:rPr>
         <w:t>.</w:t>
       </w:r>
-      <w:proofErr w:type="gramStart"/>
-      <w:r>
-        <w:rPr>
-          <w:b/>
-          <w:color w:val="C45911" w:themeColor="accent2" w:themeShade="BF"/>
-        </w:rPr>
-        <w:t>04</w:t>
-      </w:r>
-      <w:r>
-        <w:rPr>
-          <w:b/>
-          <w:color w:val="C45911" w:themeColor="accent2" w:themeShade="BF"/>
-        </w:rPr>
-        <w:t>.</w:t>
-      </w:r>
       <w:r>
         <w:rPr>
           <w:b/>
@@ -788,7 +728,6 @@
         </w:rPr>
         <w:t>prep</w:t>
       </w:r>
-      <w:proofErr w:type="gramEnd"/>
     </w:p>
     <w:p>
       <w:pPr>
@@ -947,23 +886,15 @@
           <w:b/>
           <w:color w:val="C45911" w:themeColor="accent2" w:themeShade="BF"/>
         </w:rPr>
+        <w:t>.04</w:t>
+      </w:r>
+      <w:r>
+        <w:rPr>
+          <w:b/>
+          <w:color w:val="C45911" w:themeColor="accent2" w:themeShade="BF"/>
+        </w:rPr>
         <w:t>.</w:t>
       </w:r>
-      <w:proofErr w:type="gramStart"/>
-      <w:r>
-        <w:rPr>
-          <w:b/>
-          <w:color w:val="C45911" w:themeColor="accent2" w:themeShade="BF"/>
-        </w:rPr>
-        <w:t>04</w:t>
-      </w:r>
-      <w:r>
-        <w:rPr>
-          <w:b/>
-          <w:color w:val="C45911" w:themeColor="accent2" w:themeShade="BF"/>
-        </w:rPr>
-        <w:t>.</w:t>
-      </w:r>
       <w:r>
         <w:rPr>
           <w:b/>
@@ -971,7 +902,6 @@
         </w:rPr>
         <w:t>prep</w:t>
       </w:r>
-      <w:proofErr w:type="gramEnd"/>
       <w:r>
         <w:rPr>
           <w:b/>
@@ -1162,7 +1092,6 @@
       <w:r>
         <w:t xml:space="preserve">by selecting the </w:t>
       </w:r>
-      <w:proofErr w:type="spellStart"/>
       <w:r>
         <w:rPr>
           <w:b/>
@@ -1170,7 +1099,6 @@
         </w:rPr>
         <w:t>CheckPoints</w:t>
       </w:r>
-      <w:proofErr w:type="spellEnd"/>
       <w:r>
         <w:rPr>
           <w:color w:val="C45911" w:themeColor="accent2" w:themeShade="BF"/>
@@ -1933,7 +1861,6 @@
       <w:pPr>
         <w:pStyle w:val="ListParagraph"/>
       </w:pPr>
-      <w:proofErr w:type="spellStart"/>
       <w:r>
         <w:rPr>
           <w:rFonts w:ascii="Courier New" w:hAnsi="Courier New" w:cs="Courier New"/>
@@ -1950,17 +1877,7 @@
           <w:sz w:val="18"/>
           <w:szCs w:val="18"/>
         </w:rPr>
-        <w:t>p</w:t>
-      </w:r>
-      <w:proofErr w:type="spellEnd"/>
-      <w:r>
-        <w:rPr>
-          <w:rFonts w:ascii="Courier New" w:hAnsi="Courier New" w:cs="Courier New"/>
-          <w:color w:val="538135" w:themeColor="accent6" w:themeShade="BF"/>
-          <w:sz w:val="18"/>
-          <w:szCs w:val="18"/>
-        </w:rPr>
-        <w:t xml:space="preserve"> address</w:t>
+        <w:t>p address</w:t>
       </w:r>
       <w:r>
         <w:br/>
@@ -2060,9 +1977,8 @@
           <w:sz w:val="18"/>
           <w:szCs w:val="18"/>
         </w:rPr>
-        <w:t>neon prepare node-template --</w:t>
-      </w:r>
-      <w:proofErr w:type="spellStart"/>
+        <w:t xml:space="preserve">neon prepare node-template --hyperv </w:t>
+      </w:r>
       <w:r>
         <w:rPr>
           <w:rFonts w:ascii="Courier New" w:hAnsi="Courier New" w:cs="Courier New"/>
@@ -2070,9 +1986,9 @@
           <w:sz w:val="18"/>
           <w:szCs w:val="18"/>
         </w:rPr>
-        <w:t>hyperv</w:t>
-      </w:r>
-      <w:proofErr w:type="spellEnd"/>
+        <w:t>IPADDRESS</w:t>
+      </w:r>
+      <w:bookmarkEnd w:id="2"/>
       <w:r>
         <w:rPr>
           <w:rFonts w:ascii="Courier New" w:hAnsi="Courier New" w:cs="Courier New"/>
@@ -2080,7 +1996,7 @@
           <w:sz w:val="18"/>
           <w:szCs w:val="18"/>
         </w:rPr>
-        <w:t xml:space="preserve"> </w:t>
+        <w:br/>
       </w:r>
       <w:r>
         <w:rPr>
@@ -2089,9 +2005,22 @@
           <w:sz w:val="18"/>
           <w:szCs w:val="18"/>
         </w:rPr>
-        <w:t>IPADDRESS</w:t>
-      </w:r>
-      <w:bookmarkEnd w:id="2"/>
+        <w:br/>
+      </w:r>
+      <w:r>
+        <w:t xml:space="preserve">If this is going to be the </w:t>
+      </w:r>
+      <w:r>
+        <w:rPr>
+          <w:b/>
+          <w:bCs/>
+          <w:color w:val="C45911" w:themeColor="accent2" w:themeShade="BF"/>
+        </w:rPr>
+        <w:t>latest template</w:t>
+      </w:r>
+      <w:r>
+        <w:t xml:space="preserve">, then add the </w:t>
+      </w:r>
       <w:r>
         <w:rPr>
           <w:rFonts w:ascii="Courier New" w:hAnsi="Courier New" w:cs="Courier New"/>
@@ -2099,7 +2028,7 @@
           <w:sz w:val="18"/>
           <w:szCs w:val="18"/>
         </w:rPr>
-        <w:br/>
+        <w:t>-–</w:t>
       </w:r>
       <w:r>
         <w:rPr>
@@ -2108,21 +2037,7 @@
           <w:sz w:val="18"/>
           <w:szCs w:val="18"/>
         </w:rPr>
-        <w:br/>
-      </w:r>
-      <w:r>
-        <w:t xml:space="preserve">If this is going to be the </w:t>
-      </w:r>
-      <w:r>
-        <w:rPr>
-          <w:b/>
-          <w:bCs/>
-          <w:color w:val="C45911" w:themeColor="accent2" w:themeShade="BF"/>
-        </w:rPr>
-        <w:t>latest template</w:t>
-      </w:r>
-      <w:r>
-        <w:t xml:space="preserve">, then add the </w:t>
+        <w:t>upgrade</w:t>
       </w:r>
       <w:r>
         <w:rPr>
@@ -2131,7 +2046,7 @@
           <w:sz w:val="18"/>
           <w:szCs w:val="18"/>
         </w:rPr>
-        <w:t xml:space="preserve">-–update </w:t>
+        <w:t xml:space="preserve"> </w:t>
       </w:r>
       <w:r>
         <w:t>option:</w:t>
@@ -2149,9 +2064,8 @@
           <w:sz w:val="18"/>
           <w:szCs w:val="18"/>
         </w:rPr>
-        <w:t>neon prepare node-template --</w:t>
-      </w:r>
-      <w:proofErr w:type="spellStart"/>
+        <w:t xml:space="preserve">neon prepare node-template --hyperv </w:t>
+      </w:r>
       <w:r>
         <w:rPr>
           <w:rFonts w:ascii="Courier New" w:hAnsi="Courier New" w:cs="Courier New"/>
@@ -2159,9 +2073,8 @@
           <w:sz w:val="18"/>
           <w:szCs w:val="18"/>
         </w:rPr>
-        <w:t>hyperv</w:t>
-      </w:r>
-      <w:proofErr w:type="spellEnd"/>
+        <w:t>-–</w:t>
+      </w:r>
       <w:r>
         <w:rPr>
           <w:rFonts w:ascii="Courier New" w:hAnsi="Courier New" w:cs="Courier New"/>
@@ -2169,7 +2082,7 @@
           <w:sz w:val="18"/>
           <w:szCs w:val="18"/>
         </w:rPr>
-        <w:t xml:space="preserve"> </w:t>
+        <w:t>upgrade</w:t>
       </w:r>
       <w:r>
         <w:rPr>
@@ -2178,16 +2091,7 @@
           <w:sz w:val="18"/>
           <w:szCs w:val="18"/>
         </w:rPr>
-        <w:t xml:space="preserve">-–update </w:t>
-      </w:r>
-      <w:r>
-        <w:rPr>
-          <w:rFonts w:ascii="Courier New" w:hAnsi="Courier New" w:cs="Courier New"/>
-          <w:color w:val="538135" w:themeColor="accent6" w:themeShade="BF"/>
-          <w:sz w:val="18"/>
-          <w:szCs w:val="18"/>
-        </w:rPr>
-        <w:t>IPADDRESS</w:t>
+        <w:t xml:space="preserve"> IPADDRESS</w:t>
       </w:r>
       <w:r>
         <w:br/>
@@ -2240,7 +2144,6 @@
       <w:r>
         <w:br/>
       </w:r>
-      <w:proofErr w:type="spellStart"/>
       <w:r>
         <w:rPr>
           <w:rFonts w:ascii="Courier New" w:hAnsi="Courier New" w:cs="Courier New"/>
@@ -2248,9 +2151,8 @@
           <w:sz w:val="18"/>
           <w:szCs w:val="18"/>
         </w:rPr>
-        <w:t>gzip</w:t>
-      </w:r>
-      <w:proofErr w:type="spellEnd"/>
+        <w:t xml:space="preserve">gzip </w:t>
+      </w:r>
       <w:r>
         <w:rPr>
           <w:rFonts w:ascii="Courier New" w:hAnsi="Courier New" w:cs="Courier New"/>
@@ -2258,7 +2160,7 @@
           <w:sz w:val="18"/>
           <w:szCs w:val="18"/>
         </w:rPr>
-        <w:t xml:space="preserve"> </w:t>
+        <w:t>--</w:t>
       </w:r>
       <w:r>
         <w:rPr>
@@ -2267,15 +2169,6 @@
           <w:sz w:val="18"/>
           <w:szCs w:val="18"/>
         </w:rPr>
-        <w:t>--</w:t>
-      </w:r>
-      <w:r>
-        <w:rPr>
-          <w:rFonts w:ascii="Courier New" w:hAnsi="Courier New" w:cs="Courier New"/>
-          <w:color w:val="538135" w:themeColor="accent6" w:themeShade="BF"/>
-          <w:sz w:val="18"/>
-          <w:szCs w:val="18"/>
-        </w:rPr>
         <w:t>best PATH-TO-VHDX</w:t>
       </w:r>
       <w:r>
@@ -2366,7 +2259,6 @@
         </w:rPr>
         <w:t>removing the .</w:t>
       </w:r>
-      <w:proofErr w:type="spellStart"/>
       <w:r>
         <w:rPr>
           <w:b/>
@@ -2374,7 +2266,6 @@
         </w:rPr>
         <w:t>gz</w:t>
       </w:r>
-      <w:proofErr w:type="spellEnd"/>
       <w:r>
         <w:rPr>
           <w:color w:val="C45911" w:themeColor="accent2" w:themeShade="BF"/>
@@ -2392,17 +2283,8 @@
           <w:b/>
           <w:color w:val="C45911" w:themeColor="accent2" w:themeShade="BF"/>
         </w:rPr>
-        <w:t>Content-Encoding=</w:t>
-      </w:r>
-      <w:proofErr w:type="spellStart"/>
-      <w:r>
-        <w:rPr>
-          <w:b/>
-          <w:color w:val="C45911" w:themeColor="accent2" w:themeShade="BF"/>
-        </w:rPr>
-        <w:t>gzip</w:t>
-      </w:r>
-      <w:proofErr w:type="spellEnd"/>
+        <w:t>Content-Encoding=gzip</w:t>
+      </w:r>
       <w:r>
         <w:t>)</w:t>
       </w:r>
@@ -2458,18 +2340,8 @@
           <w:color w:val="FF0000"/>
           <w:highlight w:val="yellow"/>
         </w:rPr>
-        <w:t xml:space="preserve">Add AWS metadata: Content-Encoding = </w:t>
-      </w:r>
-      <w:proofErr w:type="spellStart"/>
-      <w:r>
-        <w:rPr>
-          <w:b/>
-          <w:color w:val="FF0000"/>
-          <w:highlight w:val="yellow"/>
-        </w:rPr>
-        <w:t>gzip</w:t>
-      </w:r>
-      <w:proofErr w:type="spellEnd"/>
+        <w:t>Add AWS metadata: Content-Encoding = gzip</w:t>
+      </w:r>
       <w:r>
         <w:rPr>
           <w:b/>

</xml_diff>

<commit_message>
#911: Verify that bare metal provisioning still works
</commit_message>
<xml_diff>
--- a/Doc/Ubuntu-20.04 Hyper-V Template.docx
+++ b/Doc/Ubuntu-20.04 Hyper-V Template.docx
@@ -1891,57 +1891,7 @@
           <w:numId w:val="1"/>
         </w:numPr>
       </w:pPr>
-      <w:bookmarkStart w:id="1" w:name="_Hlk1639464"/>
-      <w:r>
-        <w:rPr>
-          <w:b/>
-          <w:color w:val="FF0000"/>
-          <w:highlight w:val="yellow"/>
-        </w:rPr>
-        <w:t>IMPORTANT:</w:t>
-      </w:r>
-      <w:r>
-        <w:t xml:space="preserve"> Be sure to </w:t>
-      </w:r>
-      <w:r>
-        <w:rPr>
-          <w:b/>
-          <w:color w:val="C45911" w:themeColor="accent2" w:themeShade="BF"/>
-        </w:rPr>
-        <w:t>logout</w:t>
-      </w:r>
-      <w:r>
-        <w:rPr>
-          <w:color w:val="C45911" w:themeColor="accent2" w:themeShade="BF"/>
-        </w:rPr>
-        <w:t xml:space="preserve"> </w:t>
-      </w:r>
-      <w:r>
-        <w:t xml:space="preserve">of </w:t>
-      </w:r>
-      <w:r>
-        <w:t xml:space="preserve">any PuTTY or Hyper-V </w:t>
-      </w:r>
-      <w:r>
-        <w:t>sessions</w:t>
-      </w:r>
-      <w:r>
-        <w:t xml:space="preserve"> so the next step will work.</w:t>
-      </w:r>
-      <w:bookmarkEnd w:id="1"/>
-      <w:r>
-        <w:br/>
-      </w:r>
-    </w:p>
-    <w:p>
-      <w:pPr>
-        <w:pStyle w:val="ListParagraph"/>
-        <w:numPr>
-          <w:ilvl w:val="0"/>
-          <w:numId w:val="1"/>
-        </w:numPr>
-      </w:pPr>
-      <w:bookmarkStart w:id="2" w:name="_Hlk1638278"/>
+      <w:bookmarkStart w:id="1" w:name="_Hlk1638278"/>
       <w:r>
         <w:t>Run this com</w:t>
       </w:r>
@@ -1988,7 +1938,7 @@
         </w:rPr>
         <w:t>IPADDRESS</w:t>
       </w:r>
-      <w:bookmarkEnd w:id="2"/>
+      <w:bookmarkEnd w:id="1"/>
       <w:r>
         <w:rPr>
           <w:rFonts w:ascii="Courier New" w:hAnsi="Courier New" w:cs="Courier New"/>

</xml_diff>